<commit_message>
Cleaned up color snap code. Frequency graphs added. Mostly-working ITH for most frequent color(s)
</commit_message>
<xml_diff>
--- a/FYP_LENOVO/Documents/Notes & Logs/Mon 2 Jan 2017.docx
+++ b/FYP_LENOVO/Documents/Notes & Logs/Mon 2 Jan 2017.docx
@@ -52,20 +52,38 @@
     </w:p>
     <w:p>
       <w:r>
-        <w:t>For average colours to work, we will need to normalised images so that slight variations in color snap to the same value. By virtue of averages, slight differences should be disregarded as we are looking at the general pixel data.</w:t>
+        <w:t xml:space="preserve">For average colours to work, we will need to normalised images so that slight variations in </w:t>
+      </w:r>
+      <w:proofErr w:type="spellStart"/>
+      <w:r>
+        <w:t>color</w:t>
+      </w:r>
+      <w:proofErr w:type="spellEnd"/>
+      <w:r>
+        <w:t xml:space="preserve"> snap to the same value. By virtue of averages, slight differences should be disregarded as we are looking at the general pixel data.</w:t>
       </w:r>
     </w:p>
     <w:p>
       <w:pPr>
         <w:pStyle w:val="Heading1"/>
       </w:pPr>
-      <w:r>
-        <w:t>Color Snapping</w:t>
-      </w:r>
-    </w:p>
-    <w:p>
-      <w:r>
-        <w:t>Color snapping an individual pixel has two steps:</w:t>
+      <w:proofErr w:type="spellStart"/>
+      <w:r>
+        <w:t>Color</w:t>
+      </w:r>
+      <w:proofErr w:type="spellEnd"/>
+      <w:r>
+        <w:t xml:space="preserve"> Snapping</w:t>
+      </w:r>
+    </w:p>
+    <w:p>
+      <w:proofErr w:type="spellStart"/>
+      <w:r>
+        <w:t>Color</w:t>
+      </w:r>
+      <w:proofErr w:type="spellEnd"/>
+      <w:r>
+        <w:t xml:space="preserve"> snapping an individual pixel has two steps:</w:t>
       </w:r>
     </w:p>
     <w:p>
@@ -212,10 +230,7 @@
         <w:t>The above images are normalized versio</w:t>
       </w:r>
       <w:r>
-        <w:t xml:space="preserve">ns of the input after full normalisation. For the hue snapping, they snaps to segments of size 64, </w:t>
-      </w:r>
-      <w:r>
-        <w:t>32, 16, 8, 4,  and 2 respectively.</w:t>
+        <w:t>ns of the input after full normalisation. For the hue snapping, they snaps to segments of size 64, 32, 16, 8, 4,  and 2 respectively.</w:t>
       </w:r>
     </w:p>
     <w:p>
@@ -336,9 +351,32 @@
       <w:r>
         <w:t>Now to make sure this works naturally for all test images.</w:t>
       </w:r>
+    </w:p>
+    <w:p>
+      <w:r>
+        <w:br w:type="page"/>
+      </w:r>
+    </w:p>
+    <w:p>
+      <w:r>
+        <w:rPr>
+          <w:noProof/>
+          <w:lang w:eastAsia="en-GB"/>
+        </w:rPr>
+        <w:lastRenderedPageBreak/>
+        <w:t>Spent a while working on the color snap thresholds to include black colors. Time was spent adjusting the thresholds for saturation and lightness at which a color is to be considered black. These thresholds hold a lot of importance in them, as they will be a hard limit on lighting conditions</w:t>
+      </w:r>
+      <w:r>
+        <w:rPr>
+          <w:noProof/>
+          <w:lang w:eastAsia="en-GB"/>
+        </w:rPr>
+        <w:t xml:space="preserve"> for the algorithm in general.</w:t>
+      </w:r>
       <w:bookmarkStart w:id="0" w:name="_GoBack"/>
       <w:bookmarkEnd w:id="0"/>
     </w:p>
+    <w:p/>
     <w:sectPr>
       <w:pgSz w:w="11906" w:h="16838"/>
       <w:pgMar w:top="1440" w:right="1440" w:bottom="1440" w:left="1440" w:header="708" w:footer="708" w:gutter="0"/>

</xml_diff>